<commit_message>
conver docx to doc
</commit_message>
<xml_diff>
--- a/doc/api.docx
+++ b/doc/api.docx
@@ -489,9 +489,6 @@
           <w:numId w:val="1"/>
         </w:numPr>
         <w:ind w:firstLineChars="0"/>
-        <w:rPr>
-          <w:rFonts w:hint="eastAsia"/>
-        </w:rPr>
       </w:pPr>
       <w:r>
         <w:rPr>
@@ -594,6 +591,9 @@
           <w:numId w:val="1"/>
         </w:numPr>
         <w:ind w:firstLineChars="0"/>
+        <w:rPr>
+          <w:rFonts w:hint="eastAsia"/>
+        </w:rPr>
       </w:pPr>
       <w:r>
         <w:rPr>
@@ -616,6 +616,427 @@
           <w:rFonts w:hint="eastAsia"/>
         </w:rPr>
         <w:t>url.</w:t>
+      </w:r>
+    </w:p>
+    <w:p>
+      <w:pPr>
+        <w:pStyle w:val="a5"/>
+        <w:numPr>
+          <w:ilvl w:val="1"/>
+          <w:numId w:val="1"/>
+        </w:numPr>
+        <w:ind w:firstLineChars="0"/>
+        <w:rPr>
+          <w:rFonts w:hint="eastAsia"/>
+        </w:rPr>
+      </w:pPr>
+      <w:r>
+        <w:rPr>
+          <w:rFonts w:ascii="Courier New" w:hAnsi="Courier New" w:cs="Courier New" w:hint="eastAsia"/>
+          <w:color w:val="000080"/>
+          <w:kern w:val="0"/>
+          <w:sz w:val="20"/>
+          <w:szCs w:val="20"/>
+        </w:rPr>
+        <w:t>use_jquery();</w:t>
+      </w:r>
+      <w:r>
+        <w:rPr>
+          <w:rFonts w:hint="eastAsia"/>
+        </w:rPr>
+        <w:t>在当前页面使用</w:t>
+      </w:r>
+      <w:r>
+        <w:rPr>
+          <w:rFonts w:hint="eastAsia"/>
+        </w:rPr>
+        <w:t>jsquery.</w:t>
+      </w:r>
+      <w:r>
+        <w:rPr>
+          <w:rFonts w:hint="eastAsia"/>
+        </w:rPr>
+        <w:t>函数内部使用的</w:t>
+      </w:r>
+      <w:r>
+        <w:rPr>
+          <w:rFonts w:hint="eastAsia"/>
+        </w:rPr>
+        <w:t>js_include_once_tag</w:t>
+      </w:r>
+      <w:r>
+        <w:rPr>
+          <w:rFonts w:hint="eastAsia"/>
+        </w:rPr>
+        <w:t>函数</w:t>
+      </w:r>
+      <w:r>
+        <w:rPr>
+          <w:rFonts w:hint="eastAsia"/>
+        </w:rPr>
+        <w:t>,</w:t>
+      </w:r>
+      <w:r>
+        <w:rPr>
+          <w:rFonts w:hint="eastAsia"/>
+        </w:rPr>
+        <w:t>因此在一个页面中</w:t>
+      </w:r>
+      <w:r>
+        <w:rPr>
+          <w:rFonts w:hint="eastAsia"/>
+        </w:rPr>
+        <w:t>,</w:t>
+      </w:r>
+      <w:r>
+        <w:rPr>
+          <w:rFonts w:hint="eastAsia"/>
+        </w:rPr>
+        <w:t>可多次调用</w:t>
+      </w:r>
+      <w:r>
+        <w:rPr>
+          <w:rFonts w:hint="eastAsia"/>
+        </w:rPr>
+        <w:t>,</w:t>
+      </w:r>
+      <w:r>
+        <w:rPr>
+          <w:rFonts w:hint="eastAsia"/>
+        </w:rPr>
+        <w:t>但尽量只调用一次</w:t>
+      </w:r>
+      <w:r>
+        <w:rPr>
+          <w:rFonts w:hint="eastAsia"/>
+        </w:rPr>
+        <w:t>.</w:t>
+      </w:r>
+    </w:p>
+    <w:p>
+      <w:pPr>
+        <w:pStyle w:val="a5"/>
+        <w:numPr>
+          <w:ilvl w:val="1"/>
+          <w:numId w:val="1"/>
+        </w:numPr>
+        <w:ind w:firstLineChars="0"/>
+        <w:rPr>
+          <w:rFonts w:hint="eastAsia"/>
+        </w:rPr>
+      </w:pPr>
+      <w:r>
+        <w:rPr>
+          <w:rFonts w:ascii="Courier New" w:hAnsi="Courier New" w:cs="Courier New" w:hint="eastAsia"/>
+          <w:color w:val="000080"/>
+          <w:kern w:val="0"/>
+          <w:sz w:val="20"/>
+          <w:szCs w:val="20"/>
+        </w:rPr>
+        <w:t>use_jquery_ui();</w:t>
+      </w:r>
+      <w:r>
+        <w:rPr>
+          <w:rFonts w:hint="eastAsia"/>
+        </w:rPr>
+        <w:t>使用</w:t>
+      </w:r>
+      <w:r>
+        <w:rPr>
+          <w:rFonts w:hint="eastAsia"/>
+        </w:rPr>
+        <w:t>jqueryui</w:t>
+      </w:r>
+      <w:r>
+        <w:rPr>
+          <w:rFonts w:hint="eastAsia"/>
+        </w:rPr>
+        <w:t>库</w:t>
+      </w:r>
+      <w:r>
+        <w:rPr>
+          <w:rFonts w:hint="eastAsia"/>
+        </w:rPr>
+        <w:t>.</w:t>
+      </w:r>
+      <w:r>
+        <w:rPr>
+          <w:rFonts w:hint="eastAsia"/>
+        </w:rPr>
+        <w:t>调用此函数后</w:t>
+      </w:r>
+      <w:r>
+        <w:rPr>
+          <w:rFonts w:hint="eastAsia"/>
+        </w:rPr>
+        <w:t>,</w:t>
+      </w:r>
+      <w:r>
+        <w:rPr>
+          <w:rFonts w:hint="eastAsia"/>
+        </w:rPr>
+        <w:t>自动加载</w:t>
+      </w:r>
+      <w:r>
+        <w:rPr>
+          <w:rFonts w:hint="eastAsia"/>
+        </w:rPr>
+        <w:t>jquery</w:t>
+      </w:r>
+      <w:r>
+        <w:rPr>
+          <w:rFonts w:hint="eastAsia"/>
+        </w:rPr>
+        <w:t>库</w:t>
+      </w:r>
+      <w:r>
+        <w:rPr>
+          <w:rFonts w:hint="eastAsia"/>
+        </w:rPr>
+        <w:t>.</w:t>
+      </w:r>
+    </w:p>
+    <w:p>
+      <w:pPr>
+        <w:pStyle w:val="a5"/>
+        <w:numPr>
+          <w:ilvl w:val="1"/>
+          <w:numId w:val="1"/>
+        </w:numPr>
+        <w:ind w:firstLineChars="0"/>
+        <w:rPr>
+          <w:rFonts w:hint="eastAsia"/>
+        </w:rPr>
+      </w:pPr>
+      <w:r>
+        <w:rPr>
+          <w:rFonts w:ascii="Courier New" w:hAnsi="Courier New" w:cs="Courier New" w:hint="eastAsia"/>
+          <w:color w:val="000080"/>
+          <w:kern w:val="0"/>
+          <w:sz w:val="20"/>
+          <w:szCs w:val="20"/>
+        </w:rPr>
+        <w:t>validate_form($form_id);</w:t>
+      </w:r>
+      <w:r>
+        <w:rPr>
+          <w:rFonts w:hint="eastAsia"/>
+        </w:rPr>
+        <w:t>对表单项进行</w:t>
+      </w:r>
+      <w:r>
+        <w:rPr>
+          <w:rFonts w:hint="eastAsia"/>
+        </w:rPr>
+        <w:t>js</w:t>
+      </w:r>
+      <w:r>
+        <w:rPr>
+          <w:rFonts w:hint="eastAsia"/>
+        </w:rPr>
+        <w:t>验证</w:t>
+      </w:r>
+      <w:r>
+        <w:rPr>
+          <w:rFonts w:hint="eastAsia"/>
+        </w:rPr>
+        <w:t>,</w:t>
+      </w:r>
+      <w:r>
+        <w:rPr>
+          <w:rFonts w:hint="eastAsia"/>
+        </w:rPr>
+        <w:t>表单项的</w:t>
+      </w:r>
+      <w:r>
+        <w:rPr>
+          <w:rFonts w:hint="eastAsia"/>
+        </w:rPr>
+        <w:t>class</w:t>
+      </w:r>
+      <w:r>
+        <w:rPr>
+          <w:rFonts w:hint="eastAsia"/>
+        </w:rPr>
+        <w:t>需要设定</w:t>
+      </w:r>
+      <w:r>
+        <w:rPr>
+          <w:rFonts w:hint="eastAsia"/>
+        </w:rPr>
+        <w:t>,</w:t>
+      </w:r>
+      <w:r>
+        <w:rPr>
+          <w:rFonts w:hint="eastAsia"/>
+        </w:rPr>
+        <w:t>具体设定参照第三节</w:t>
+      </w:r>
+      <w:r>
+        <w:rPr>
+          <w:rFonts w:hint="eastAsia"/>
+        </w:rPr>
+        <w:t>.</w:t>
+      </w:r>
+    </w:p>
+    <w:p>
+      <w:pPr>
+        <w:pStyle w:val="a5"/>
+        <w:numPr>
+          <w:ilvl w:val="1"/>
+          <w:numId w:val="1"/>
+        </w:numPr>
+        <w:ind w:firstLineChars="0"/>
+      </w:pPr>
+      <w:r>
+        <w:rPr>
+          <w:rFonts w:ascii="Courier New" w:hAnsi="Courier New" w:cs="Courier New" w:hint="eastAsia"/>
+          <w:color w:val="000080"/>
+          <w:kern w:val="0"/>
+          <w:sz w:val="20"/>
+          <w:szCs w:val="20"/>
+        </w:rPr>
+        <w:t>show_fckeditor($name=</w:t>
+      </w:r>
+      <w:r>
+        <w:rPr>
+          <w:rFonts w:ascii="Courier New" w:hAnsi="Courier New" w:cs="Courier New"/>
+          <w:color w:val="000080"/>
+          <w:kern w:val="0"/>
+          <w:sz w:val="20"/>
+          <w:szCs w:val="20"/>
+        </w:rPr>
+        <w:t>’</w:t>
+      </w:r>
+      <w:r>
+        <w:rPr>
+          <w:rFonts w:ascii="Courier New" w:hAnsi="Courier New" w:cs="Courier New" w:hint="eastAsia"/>
+          <w:color w:val="000080"/>
+          <w:kern w:val="0"/>
+          <w:sz w:val="20"/>
+          <w:szCs w:val="20"/>
+        </w:rPr>
+        <w:t>editor</w:t>
+      </w:r>
+      <w:r>
+        <w:rPr>
+          <w:rFonts w:ascii="Courier New" w:hAnsi="Courier New" w:cs="Courier New"/>
+          <w:color w:val="000080"/>
+          <w:kern w:val="0"/>
+          <w:sz w:val="20"/>
+          <w:szCs w:val="20"/>
+        </w:rPr>
+        <w:t>’</w:t>
+      </w:r>
+      <w:r>
+        <w:rPr>
+          <w:rFonts w:ascii="Courier New" w:hAnsi="Courier New" w:cs="Courier New" w:hint="eastAsia"/>
+          <w:color w:val="000080"/>
+          <w:kern w:val="0"/>
+          <w:sz w:val="20"/>
+          <w:szCs w:val="20"/>
+        </w:rPr>
+        <w:t>,$toolbarset=</w:t>
+      </w:r>
+      <w:r>
+        <w:rPr>
+          <w:rFonts w:ascii="Courier New" w:hAnsi="Courier New" w:cs="Courier New"/>
+          <w:color w:val="000080"/>
+          <w:kern w:val="0"/>
+          <w:sz w:val="20"/>
+          <w:szCs w:val="20"/>
+        </w:rPr>
+        <w:t>’</w:t>
+      </w:r>
+      <w:r>
+        <w:rPr>
+          <w:rFonts w:ascii="Courier New" w:hAnsi="Courier New" w:cs="Courier New" w:hint="eastAsia"/>
+          <w:color w:val="000080"/>
+          <w:kern w:val="0"/>
+          <w:sz w:val="20"/>
+          <w:szCs w:val="20"/>
+        </w:rPr>
+        <w:t>Admin</w:t>
+      </w:r>
+      <w:r>
+        <w:rPr>
+          <w:rFonts w:ascii="Courier New" w:hAnsi="Courier New" w:cs="Courier New"/>
+          <w:color w:val="000080"/>
+          <w:kern w:val="0"/>
+          <w:sz w:val="20"/>
+          <w:szCs w:val="20"/>
+        </w:rPr>
+        <w:t>’</w:t>
+      </w:r>
+      <w:r>
+        <w:rPr>
+          <w:rFonts w:ascii="Courier New" w:hAnsi="Courier New" w:cs="Courier New" w:hint="eastAsia"/>
+          <w:color w:val="000080"/>
+          <w:kern w:val="0"/>
+          <w:sz w:val="20"/>
+          <w:szCs w:val="20"/>
+        </w:rPr>
+        <w:t>,$expand_toolbar=true);</w:t>
+      </w:r>
+      <w:r>
+        <w:rPr>
+          <w:rFonts w:hint="eastAsia"/>
+        </w:rPr>
+        <w:t>输出一个</w:t>
+      </w:r>
+      <w:r>
+        <w:rPr>
+          <w:rFonts w:hint="eastAsia"/>
+        </w:rPr>
+        <w:t>fckeditor.</w:t>
+      </w:r>
+      <w:r>
+        <w:rPr>
+          <w:rFonts w:hint="eastAsia"/>
+        </w:rPr>
+        <w:t>第一个参数为</w:t>
+      </w:r>
+      <w:r>
+        <w:rPr>
+          <w:rFonts w:hint="eastAsia"/>
+        </w:rPr>
+        <w:t>post</w:t>
+      </w:r>
+      <w:r>
+        <w:rPr>
+          <w:rFonts w:hint="eastAsia"/>
+        </w:rPr>
+        <w:t>的</w:t>
+      </w:r>
+      <w:r>
+        <w:rPr>
+          <w:rFonts w:hint="eastAsia"/>
+        </w:rPr>
+        <w:t>name,</w:t>
+      </w:r>
+      <w:r>
+        <w:rPr>
+          <w:rFonts w:hint="eastAsia"/>
+        </w:rPr>
+        <w:t>第二个参数为使用的工具栏名称</w:t>
+      </w:r>
+      <w:r>
+        <w:rPr>
+          <w:rFonts w:hint="eastAsia"/>
+        </w:rPr>
+        <w:t>,</w:t>
+      </w:r>
+      <w:r>
+        <w:rPr>
+          <w:rFonts w:hint="eastAsia"/>
+        </w:rPr>
+        <w:t>第三个参数为是否自动展开工具栏</w:t>
+      </w:r>
+      <w:r>
+        <w:rPr>
+          <w:rFonts w:hint="eastAsia"/>
+        </w:rPr>
+        <w:t>.</w:t>
       </w:r>
     </w:p>
     <w:p>
@@ -785,9 +1206,6 @@
           <w:numId w:val="1"/>
         </w:numPr>
         <w:ind w:firstLineChars="0"/>
-        <w:rPr>
-          <w:rFonts w:hint="eastAsia"/>
-        </w:rPr>
       </w:pPr>
       <w:r>
         <w:rPr>
@@ -1481,6 +1899,7 @@
         <w:rPr>
           <w:rFonts w:hint="eastAsia"/>
         </w:rPr>
+        <w:lastRenderedPageBreak/>
         <w:t>$db-&gt;affect_count,</w:t>
       </w:r>
       <w:r>
@@ -1528,9 +1947,6 @@
           <w:numId w:val="1"/>
         </w:numPr>
         <w:ind w:firstLineChars="0"/>
-        <w:rPr>
-          <w:rFonts w:hint="eastAsia"/>
-        </w:rPr>
       </w:pPr>
       <w:r>
         <w:rPr>
@@ -1583,9 +1999,6 @@
           <w:numId w:val="1"/>
         </w:numPr>
         <w:ind w:firstLineChars="0"/>
-        <w:rPr>
-          <w:rFonts w:hint="eastAsia"/>
-        </w:rPr>
       </w:pPr>
       <w:r>
         <w:rPr>
@@ -1608,9 +2021,6 @@
           <w:numId w:val="1"/>
         </w:numPr>
         <w:ind w:firstLineChars="0"/>
-        <w:rPr>
-          <w:rFonts w:hint="eastAsia"/>
-        </w:rPr>
       </w:pPr>
       <w:r>
         <w:rPr>
@@ -1771,15 +2181,11 @@
           <w:numId w:val="1"/>
         </w:numPr>
         <w:ind w:firstLineChars="0"/>
-        <w:rPr>
-          <w:rFonts w:hint="eastAsia"/>
-        </w:rPr>
-      </w:pPr>
-      <w:r>
-        <w:rPr>
-          <w:rFonts w:hint="eastAsia"/>
-        </w:rPr>
-        <w:lastRenderedPageBreak/>
+      </w:pPr>
+      <w:r>
+        <w:rPr>
+          <w:rFonts w:hint="eastAsia"/>
+        </w:rPr>
         <w:t>paginate($url=</w:t>
       </w:r>
       <w:r>
@@ -1934,9 +2340,6 @@
       <w:pPr>
         <w:pStyle w:val="a5"/>
         <w:ind w:left="1260" w:firstLineChars="0" w:firstLine="0"/>
-        <w:rPr>
-          <w:rFonts w:hint="eastAsia"/>
-        </w:rPr>
       </w:pPr>
     </w:p>
     <w:p>
@@ -1947,9 +2350,6 @@
           <w:numId w:val="1"/>
         </w:numPr>
         <w:ind w:firstLineChars="0"/>
-        <w:rPr>
-          <w:rFonts w:hint="eastAsia"/>
-        </w:rPr>
       </w:pPr>
       <w:r>
         <w:rPr>
@@ -1973,9 +2373,6 @@
     <w:p>
       <w:pPr>
         <w:ind w:left="420"/>
-        <w:rPr>
-          <w:rFonts w:hint="eastAsia"/>
-        </w:rPr>
       </w:pPr>
       <w:r>
         <w:rPr>
@@ -2716,9 +3113,6 @@
     <w:p>
       <w:pPr>
         <w:ind w:left="420"/>
-        <w:rPr>
-          <w:rFonts w:hint="eastAsia"/>
-        </w:rPr>
       </w:pPr>
       <w:r>
         <w:rPr>
@@ -2807,9 +3201,6 @@
           <w:numId w:val="1"/>
         </w:numPr>
         <w:ind w:firstLineChars="0"/>
-        <w:rPr>
-          <w:rFonts w:hint="eastAsia"/>
-        </w:rPr>
       </w:pPr>
     </w:p>
     <w:p/>

</xml_diff>